<commit_message>
ela na ksekatharizoyn oi malakies
</commit_message>
<xml_diff>
--- a/Morgan Documentation/How it works.docx
+++ b/Morgan Documentation/How it works.docx
@@ -13,7 +13,20 @@
           <w:b/>
         </w:rPr>
         <w:tab/>
-        <w:t>M.Organ Documentation!</w:t>
+      </w:r>
+      <w:proofErr w:type="spellStart"/>
+      <w:r>
+        <w:rPr>
+          <w:b/>
+        </w:rPr>
+        <w:t>M.Organ</w:t>
+      </w:r>
+      <w:proofErr w:type="spellEnd"/>
+      <w:r>
+        <w:rPr>
+          <w:b/>
+        </w:rPr>
+        <w:t xml:space="preserve"> Documentation!</w:t>
       </w:r>
     </w:p>
     <w:p>
@@ -29,258 +42,539 @@
         <w:tab/>
       </w:r>
       <w:r>
-        <w:t xml:space="preserve">1) </w:t>
-      </w:r>
-      <w:r>
-        <w:rPr>
-          <w:b/>
-        </w:rPr>
-        <w:t>Update Database:</w:t>
-      </w:r>
-    </w:p>
-    <w:p>
-      <w:pPr>
-        <w:ind w:left="720" w:firstLine="720"/>
-      </w:pPr>
-      <w:r>
-        <w:t>1.1) First of all we need a fully updated database that we going to take our data from there! We can do that by go to this link (</w:t>
-      </w:r>
-      <w:hyperlink r:id="rId5" w:history="1">
-        <w:r>
-          <w:rPr>
-            <w:rStyle w:val="Hyperlink"/>
-          </w:rPr>
-          <w:t>http://converttosqlite.com/convert/</w:t>
-        </w:r>
-      </w:hyperlink>
-      <w:r>
-        <w:t>) and put our excel file and convert it to a SQLite database having clicked the “</w:t>
-      </w:r>
-      <w:r>
-        <w:rPr>
-          <w:rFonts w:ascii="Helvetica" w:hAnsi="Helvetica" w:cs="Helvetica"/>
-          <w:color w:val="333333"/>
-          <w:sz w:val="21"/>
-          <w:szCs w:val="21"/>
-          <w:shd w:val="clear" w:color="auto" w:fill="FFFFFF"/>
-        </w:rPr>
-        <w:t xml:space="preserve">First Row Contains Column Names” </w:t>
-      </w:r>
-      <w:r>
-        <w:t>check box.</w:t>
-      </w:r>
-    </w:p>
-    <w:p>
-      <w:pPr>
-        <w:ind w:left="720" w:firstLine="720"/>
-      </w:pPr>
-      <w:r>
-        <w:t xml:space="preserve">1.2) If there are in database empty columns, we simply use the instructions in </w:t>
-      </w:r>
-      <w:r>
-        <w:rPr>
-          <w:i/>
-        </w:rPr>
-        <w:t>“..\DataBase\dele</w:t>
-      </w:r>
-      <w:r>
-        <w:rPr>
-          <w:i/>
-        </w:rPr>
-        <w:t>teUselessColumns.sql</w:t>
-      </w:r>
-      <w:r>
-        <w:rPr>
-          <w:i/>
-        </w:rPr>
-        <w:t>”</w:t>
-      </w:r>
-      <w:r>
-        <w:t xml:space="preserve"> to make our database smooth as fuck.</w:t>
-      </w:r>
-    </w:p>
-    <w:p>
-      <w:pPr>
-        <w:ind w:left="720" w:firstLine="720"/>
-      </w:pPr>
-      <w:r>
-        <w:t>1.3) Then we need to make another column in the database that will have the types of columns.</w:t>
-      </w:r>
-      <w:r>
-        <w:t xml:space="preserve"> So please execute the script </w:t>
-      </w:r>
-      <w:r>
-        <w:rPr>
-          <w:i/>
-        </w:rPr>
-        <w:t>“</w:t>
-      </w:r>
-      <w:r>
-        <w:rPr>
-          <w:i/>
-        </w:rPr>
-        <w:t>..</w:t>
-      </w:r>
-      <w:r>
-        <w:rPr>
-          <w:i/>
-        </w:rPr>
-        <w:t>\DataBase\typeOfChart_column.sql</w:t>
-      </w:r>
+        <w:rPr>
+          <w:b/>
+        </w:rPr>
+        <w:t>1) Excel file correct form:</w:t>
+      </w:r>
+    </w:p>
+    <w:p>
+      <w:proofErr w:type="spellStart"/>
+      <w:proofErr w:type="gramStart"/>
+      <w:r>
+        <w:t>i</w:t>
+      </w:r>
+      <w:proofErr w:type="spellEnd"/>
+      <w:r>
+        <w:t>)</w:t>
+      </w:r>
+      <w:proofErr w:type="gramEnd"/>
+      <w:r>
+        <w:t xml:space="preserve">To see your Expenses in </w:t>
+      </w:r>
+      <w:proofErr w:type="spellStart"/>
+      <w:r>
+        <w:t>M.Organ</w:t>
+      </w:r>
+      <w:proofErr w:type="spellEnd"/>
+      <w:r>
+        <w:t xml:space="preserve"> web app you must have an excel file like the form below.</w:t>
+      </w:r>
+    </w:p>
+    <w:p>
+      <w:r>
+        <w:rPr>
+          <w:noProof/>
+        </w:rPr>
+        <w:drawing>
+          <wp:inline distT="0" distB="0" distL="0" distR="0">
+            <wp:extent cx="5939790" cy="3284220"/>
+            <wp:effectExtent l="0" t="0" r="3810" b="0"/>
+            <wp:docPr id="1" name="Picture 1"/>
+            <wp:cNvGraphicFramePr>
+              <a:graphicFrameLocks xmlns:a="http://schemas.openxmlformats.org/drawingml/2006/main" noChangeAspect="1"/>
+            </wp:cNvGraphicFramePr>
+            <a:graphic xmlns:a="http://schemas.openxmlformats.org/drawingml/2006/main">
+              <a:graphicData uri="http://schemas.openxmlformats.org/drawingml/2006/picture">
+                <pic:pic xmlns:pic="http://schemas.openxmlformats.org/drawingml/2006/picture">
+                  <pic:nvPicPr>
+                    <pic:cNvPr id="0" name="Picture 1"/>
+                    <pic:cNvPicPr>
+                      <a:picLocks noChangeAspect="1" noChangeArrowheads="1"/>
+                    </pic:cNvPicPr>
+                  </pic:nvPicPr>
+                  <pic:blipFill>
+                    <a:blip r:embed="rId5">
+                      <a:extLst>
+                        <a:ext uri="{28A0092B-C50C-407E-A947-70E740481C1C}">
+                          <a14:useLocalDpi xmlns:a14="http://schemas.microsoft.com/office/drawing/2010/main" val="0"/>
+                        </a:ext>
+                      </a:extLst>
+                    </a:blip>
+                    <a:srcRect/>
+                    <a:stretch>
+                      <a:fillRect/>
+                    </a:stretch>
+                  </pic:blipFill>
+                  <pic:spPr bwMode="auto">
+                    <a:xfrm>
+                      <a:off x="0" y="0"/>
+                      <a:ext cx="5939790" cy="3284220"/>
+                    </a:xfrm>
+                    <a:prstGeom prst="rect">
+                      <a:avLst/>
+                    </a:prstGeom>
+                    <a:noFill/>
+                    <a:ln>
+                      <a:noFill/>
+                    </a:ln>
+                  </pic:spPr>
+                </pic:pic>
+              </a:graphicData>
+            </a:graphic>
+          </wp:inline>
+        </w:drawing>
+      </w:r>
+    </w:p>
+    <w:p>
+      <w:r>
+        <w:t xml:space="preserve">Amount the first column have to be called “amount”, and must add at least 2 extra columns, “date” and “description”. </w:t>
+      </w:r>
+    </w:p>
+    <w:p>
+      <w:r>
+        <w:t>ii) It has to be the first row with “null”.</w:t>
+      </w:r>
+    </w:p>
+    <w:p>
+      <w:pPr>
+        <w:rPr>
+          <w:b/>
+        </w:rPr>
+      </w:pPr>
+      <w:r>
+        <w:rPr>
+          <w:b/>
+          <w:noProof/>
+        </w:rPr>
+        <w:drawing>
+          <wp:anchor distT="0" distB="0" distL="114300" distR="114300" simplePos="0" relativeHeight="251658240" behindDoc="1" locked="0" layoutInCell="1" allowOverlap="1">
+            <wp:simplePos x="0" y="0"/>
+            <wp:positionH relativeFrom="margin">
+              <wp:posOffset>71983</wp:posOffset>
+            </wp:positionH>
+            <wp:positionV relativeFrom="paragraph">
+              <wp:posOffset>186055</wp:posOffset>
+            </wp:positionV>
+            <wp:extent cx="5932805" cy="3021330"/>
+            <wp:effectExtent l="0" t="0" r="0" b="7620"/>
+            <wp:wrapTight wrapText="bothSides">
+              <wp:wrapPolygon edited="0">
+                <wp:start x="0" y="0"/>
+                <wp:lineTo x="0" y="21518"/>
+                <wp:lineTo x="21501" y="21518"/>
+                <wp:lineTo x="21501" y="0"/>
+                <wp:lineTo x="0" y="0"/>
+              </wp:wrapPolygon>
+            </wp:wrapTight>
+            <wp:docPr id="2" name="Picture 2"/>
+            <wp:cNvGraphicFramePr>
+              <a:graphicFrameLocks xmlns:a="http://schemas.openxmlformats.org/drawingml/2006/main" noChangeAspect="1"/>
+            </wp:cNvGraphicFramePr>
+            <a:graphic xmlns:a="http://schemas.openxmlformats.org/drawingml/2006/main">
+              <a:graphicData uri="http://schemas.openxmlformats.org/drawingml/2006/picture">
+                <pic:pic xmlns:pic="http://schemas.openxmlformats.org/drawingml/2006/picture">
+                  <pic:nvPicPr>
+                    <pic:cNvPr id="0" name="Picture 2"/>
+                    <pic:cNvPicPr>
+                      <a:picLocks noChangeAspect="1" noChangeArrowheads="1"/>
+                    </pic:cNvPicPr>
+                  </pic:nvPicPr>
+                  <pic:blipFill>
+                    <a:blip r:embed="rId6">
+                      <a:extLst>
+                        <a:ext uri="{28A0092B-C50C-407E-A947-70E740481C1C}">
+                          <a14:useLocalDpi xmlns:a14="http://schemas.microsoft.com/office/drawing/2010/main" val="0"/>
+                        </a:ext>
+                      </a:extLst>
+                    </a:blip>
+                    <a:srcRect/>
+                    <a:stretch>
+                      <a:fillRect/>
+                    </a:stretch>
+                  </pic:blipFill>
+                  <pic:spPr bwMode="auto">
+                    <a:xfrm>
+                      <a:off x="0" y="0"/>
+                      <a:ext cx="5932805" cy="3021330"/>
+                    </a:xfrm>
+                    <a:prstGeom prst="rect">
+                      <a:avLst/>
+                    </a:prstGeom>
+                    <a:noFill/>
+                    <a:ln>
+                      <a:noFill/>
+                    </a:ln>
+                  </pic:spPr>
+                </pic:pic>
+              </a:graphicData>
+            </a:graphic>
+          </wp:anchor>
+        </w:drawing>
+      </w:r>
+      <w:r>
+        <w:rPr>
+          <w:b/>
+        </w:rPr>
+        <w:tab/>
+        <w:t xml:space="preserve">2) Import your excel file into </w:t>
+      </w:r>
+      <w:proofErr w:type="spellStart"/>
+      <w:r>
+        <w:rPr>
+          <w:b/>
+        </w:rPr>
+        <w:t>M.Organ</w:t>
+      </w:r>
+      <w:proofErr w:type="spellEnd"/>
+      <w:r>
+        <w:rPr>
+          <w:b/>
+        </w:rPr>
+        <w:t xml:space="preserve"> site:</w:t>
+      </w:r>
+    </w:p>
+    <w:p>
+      <w:r>
+        <w:lastRenderedPageBreak/>
+        <w:t>To auto generate html filters for your expenses, like the image below!</w:t>
+      </w:r>
+    </w:p>
+    <w:p>
+      <w:pPr>
+        <w:rPr>
+          <w:b/>
+        </w:rPr>
+      </w:pPr>
+      <w:r>
+        <w:rPr>
+          <w:b/>
+          <w:noProof/>
+        </w:rPr>
+        <w:drawing>
+          <wp:anchor distT="0" distB="0" distL="114300" distR="114300" simplePos="0" relativeHeight="251659264" behindDoc="1" locked="0" layoutInCell="1" allowOverlap="1">
+            <wp:simplePos x="0" y="0"/>
+            <wp:positionH relativeFrom="margin">
+              <wp:align>left</wp:align>
+            </wp:positionH>
+            <wp:positionV relativeFrom="paragraph">
+              <wp:posOffset>115443</wp:posOffset>
+            </wp:positionV>
+            <wp:extent cx="3299155" cy="5149443"/>
+            <wp:effectExtent l="0" t="0" r="0" b="0"/>
+            <wp:wrapTight wrapText="bothSides">
+              <wp:wrapPolygon edited="0">
+                <wp:start x="0" y="0"/>
+                <wp:lineTo x="0" y="21496"/>
+                <wp:lineTo x="21454" y="21496"/>
+                <wp:lineTo x="21454" y="0"/>
+                <wp:lineTo x="0" y="0"/>
+              </wp:wrapPolygon>
+            </wp:wrapTight>
+            <wp:docPr id="3" name="Picture 3"/>
+            <wp:cNvGraphicFramePr>
+              <a:graphicFrameLocks xmlns:a="http://schemas.openxmlformats.org/drawingml/2006/main" noChangeAspect="1"/>
+            </wp:cNvGraphicFramePr>
+            <a:graphic xmlns:a="http://schemas.openxmlformats.org/drawingml/2006/main">
+              <a:graphicData uri="http://schemas.openxmlformats.org/drawingml/2006/picture">
+                <pic:pic xmlns:pic="http://schemas.openxmlformats.org/drawingml/2006/picture">
+                  <pic:nvPicPr>
+                    <pic:cNvPr id="0" name="Picture 3"/>
+                    <pic:cNvPicPr>
+                      <a:picLocks noChangeAspect="1" noChangeArrowheads="1"/>
+                    </pic:cNvPicPr>
+                  </pic:nvPicPr>
+                  <pic:blipFill>
+                    <a:blip r:embed="rId7">
+                      <a:extLst>
+                        <a:ext uri="{28A0092B-C50C-407E-A947-70E740481C1C}">
+                          <a14:useLocalDpi xmlns:a14="http://schemas.microsoft.com/office/drawing/2010/main" val="0"/>
+                        </a:ext>
+                      </a:extLst>
+                    </a:blip>
+                    <a:srcRect/>
+                    <a:stretch>
+                      <a:fillRect/>
+                    </a:stretch>
+                  </pic:blipFill>
+                  <pic:spPr bwMode="auto">
+                    <a:xfrm>
+                      <a:off x="0" y="0"/>
+                      <a:ext cx="3299155" cy="5149443"/>
+                    </a:xfrm>
+                    <a:prstGeom prst="rect">
+                      <a:avLst/>
+                    </a:prstGeom>
+                    <a:noFill/>
+                    <a:ln>
+                      <a:noFill/>
+                    </a:ln>
+                  </pic:spPr>
+                </pic:pic>
+              </a:graphicData>
+            </a:graphic>
+            <wp14:sizeRelH relativeFrom="page">
+              <wp14:pctWidth>0</wp14:pctWidth>
+            </wp14:sizeRelH>
+            <wp14:sizeRelV relativeFrom="page">
+              <wp14:pctHeight>0</wp14:pctHeight>
+            </wp14:sizeRelV>
+          </wp:anchor>
+        </w:drawing>
+      </w:r>
+    </w:p>
+    <w:p>
+      <w:pPr>
+        <w:rPr>
+          <w:b/>
+        </w:rPr>
+      </w:pPr>
+    </w:p>
+    <w:p>
+      <w:pPr>
+        <w:rPr>
+          <w:b/>
+          <w:sz w:val="18"/>
+          <w:szCs w:val="18"/>
+        </w:rPr>
+      </w:pPr>
+      <w:r>
+        <w:rPr>
+          <w:b/>
+          <w:sz w:val="18"/>
+          <w:szCs w:val="18"/>
+        </w:rPr>
+        <w:t>Date</w:t>
+      </w:r>
+    </w:p>
+    <w:p>
+      <w:pPr>
+        <w:rPr>
+          <w:b/>
+          <w:sz w:val="18"/>
+          <w:szCs w:val="18"/>
+        </w:rPr>
+      </w:pPr>
+    </w:p>
+    <w:p>
+      <w:pPr>
+        <w:rPr>
+          <w:b/>
+          <w:sz w:val="18"/>
+          <w:szCs w:val="18"/>
+        </w:rPr>
+      </w:pPr>
+      <w:r>
+        <w:rPr>
+          <w:b/>
+          <w:sz w:val="18"/>
+          <w:szCs w:val="18"/>
+        </w:rPr>
+        <w:t>Amount</w:t>
+      </w:r>
+    </w:p>
+    <w:p>
+      <w:pPr>
+        <w:rPr>
+          <w:b/>
+          <w:sz w:val="18"/>
+          <w:szCs w:val="18"/>
+        </w:rPr>
+      </w:pPr>
+    </w:p>
+    <w:p>
+      <w:pPr>
+        <w:rPr>
+          <w:b/>
+          <w:color w:val="00B050"/>
+          <w:sz w:val="18"/>
+          <w:szCs w:val="18"/>
+        </w:rPr>
+      </w:pPr>
+      <w:r>
+        <w:rPr>
+          <w:b/>
+          <w:color w:val="00B050"/>
+          <w:sz w:val="18"/>
+          <w:szCs w:val="18"/>
+        </w:rPr>
+        <w:t>Type</w:t>
+      </w:r>
+    </w:p>
+    <w:p>
+      <w:pPr>
+        <w:rPr>
+          <w:b/>
+          <w:color w:val="00B050"/>
+          <w:sz w:val="18"/>
+          <w:szCs w:val="18"/>
+        </w:rPr>
+      </w:pPr>
+    </w:p>
+    <w:p>
+      <w:pPr>
+        <w:rPr>
+          <w:b/>
+          <w:color w:val="00B050"/>
+          <w:sz w:val="18"/>
+          <w:szCs w:val="18"/>
+        </w:rPr>
+      </w:pPr>
+      <w:r>
+        <w:rPr>
+          <w:b/>
+          <w:color w:val="00B050"/>
+          <w:sz w:val="18"/>
+          <w:szCs w:val="18"/>
+        </w:rPr>
+        <w:t>User status</w:t>
+      </w:r>
+    </w:p>
+    <w:p>
+      <w:pPr>
+        <w:rPr>
+          <w:b/>
+          <w:color w:val="00B050"/>
+          <w:sz w:val="18"/>
+          <w:szCs w:val="18"/>
+        </w:rPr>
+      </w:pPr>
+    </w:p>
+    <w:p>
+      <w:pPr>
+        <w:rPr>
+          <w:b/>
+          <w:color w:val="00B050"/>
+          <w:sz w:val="18"/>
+          <w:szCs w:val="18"/>
+        </w:rPr>
+      </w:pPr>
+      <w:r>
+        <w:rPr>
+          <w:b/>
+          <w:color w:val="00B050"/>
+          <w:sz w:val="18"/>
+          <w:szCs w:val="18"/>
+        </w:rPr>
+        <w:t>Mood level</w:t>
+      </w:r>
+    </w:p>
+    <w:p>
+      <w:pPr>
+        <w:rPr>
+          <w:b/>
+          <w:color w:val="00B050"/>
+          <w:sz w:val="18"/>
+          <w:szCs w:val="18"/>
+        </w:rPr>
+      </w:pPr>
+    </w:p>
+    <w:p>
+      <w:pPr>
+        <w:rPr>
+          <w:b/>
+          <w:color w:val="00B050"/>
+          <w:sz w:val="18"/>
+          <w:szCs w:val="18"/>
+        </w:rPr>
+      </w:pPr>
+      <w:r>
+        <w:rPr>
+          <w:b/>
+          <w:color w:val="00B050"/>
+          <w:sz w:val="18"/>
+          <w:szCs w:val="18"/>
+        </w:rPr>
+        <w:t xml:space="preserve">Location </w:t>
+      </w:r>
+    </w:p>
+    <w:p>
+      <w:pPr>
+        <w:rPr>
+          <w:b/>
+          <w:color w:val="00B050"/>
+          <w:sz w:val="18"/>
+          <w:szCs w:val="18"/>
+        </w:rPr>
+      </w:pPr>
+    </w:p>
+    <w:p>
+      <w:pPr>
+        <w:rPr>
+          <w:b/>
+          <w:sz w:val="18"/>
+          <w:szCs w:val="18"/>
+        </w:rPr>
+      </w:pPr>
+      <w:r>
+        <w:rPr>
+          <w:b/>
+          <w:sz w:val="18"/>
+          <w:szCs w:val="18"/>
+        </w:rPr>
+        <w:t>Description</w:t>
+      </w:r>
+    </w:p>
+    <w:p>
+      <w:pPr>
+        <w:rPr>
+          <w:b/>
+        </w:rPr>
+      </w:pPr>
+      <w:r>
+        <w:rPr>
+          <w:b/>
+        </w:rPr>
+        <w:t>(</w:t>
+      </w:r>
+      <w:proofErr w:type="gramStart"/>
+      <w:r>
+        <w:rPr>
+          <w:b/>
+        </w:rPr>
+        <w:t>with</w:t>
+      </w:r>
+      <w:proofErr w:type="gramEnd"/>
+      <w:r>
+        <w:rPr>
+          <w:b/>
+        </w:rPr>
+        <w:t xml:space="preserve"> </w:t>
+      </w:r>
+      <w:r>
+        <w:rPr>
+          <w:b/>
+          <w:color w:val="00B050"/>
+        </w:rPr>
+        <w:t xml:space="preserve">green </w:t>
+      </w:r>
+      <w:r>
+        <w:rPr>
+          <w:b/>
+        </w:rPr>
+        <w:t xml:space="preserve">are the </w:t>
+      </w:r>
+      <w:r>
+        <w:rPr>
+          <w:b/>
+        </w:rPr>
+        <w:t>predatory</w:t>
+      </w:r>
+      <w:r>
+        <w:rPr>
+          <w:b/>
+        </w:rPr>
+        <w:t>)</w:t>
+      </w:r>
+    </w:p>
+    <w:p>
+      <w:pPr>
+        <w:rPr>
+          <w:b/>
+        </w:rPr>
+      </w:pPr>
       <w:bookmarkStart w:id="0" w:name="_GoBack"/>
       <w:bookmarkEnd w:id="0"/>
-      <w:r>
-        <w:rPr>
-          <w:i/>
-        </w:rPr>
-        <w:t>”</w:t>
-      </w:r>
-      <w:r>
-        <w:t xml:space="preserve"> in your database.</w:t>
-      </w:r>
-    </w:p>
-    <w:p>
-      <w:pPr>
-        <w:ind w:firstLine="720"/>
-        <w:rPr>
-          <w:b/>
-        </w:rPr>
-      </w:pPr>
-      <w:r>
-        <w:rPr>
-          <w:b/>
-        </w:rPr>
-        <w:t>2)</w:t>
-      </w:r>
-      <w:r>
-        <w:rPr>
-          <w:b/>
-        </w:rPr>
-        <w:t>For Json version:</w:t>
-      </w:r>
-    </w:p>
-    <w:p>
-      <w:pPr>
-        <w:pStyle w:val="ListParagraph"/>
-        <w:numPr>
-          <w:ilvl w:val="1"/>
-          <w:numId w:val="2"/>
-        </w:numPr>
-      </w:pPr>
-      <w:r>
-        <w:t xml:space="preserve">The first thing we need to do is to check if there is the correct Json files inside the </w:t>
-      </w:r>
-      <w:r>
-        <w:rPr>
-          <w:i/>
-        </w:rPr>
-        <w:t>“..\Web\JsonVersion\Json”.</w:t>
-      </w:r>
-      <w:r>
-        <w:t xml:space="preserve"> If not, then please run the </w:t>
-      </w:r>
-      <w:r>
-        <w:rPr>
-          <w:i/>
-        </w:rPr>
-        <w:t>htmlFromJson.js</w:t>
-      </w:r>
-      <w:r>
-        <w:rPr>
-          <w:i/>
-        </w:rPr>
-        <w:t xml:space="preserve"> </w:t>
-      </w:r>
-      <w:r>
-        <w:t xml:space="preserve">file to create them, is in </w:t>
-      </w:r>
-      <w:r>
-        <w:rPr>
-          <w:i/>
-        </w:rPr>
-        <w:t>“..\Web\JsonVersion\Backup”</w:t>
-      </w:r>
-      <w:r>
-        <w:t>!</w:t>
-      </w:r>
-    </w:p>
-    <w:p>
-      <w:pPr>
-        <w:pStyle w:val="ListParagraph"/>
-        <w:numPr>
-          <w:ilvl w:val="1"/>
-          <w:numId w:val="2"/>
-        </w:numPr>
-      </w:pPr>
-      <w:r>
-        <w:t xml:space="preserve">The only thing it works is to show off your data through some smooth graphs when you are choosing your excel file. So Secondly you must have your </w:t>
-      </w:r>
-      <w:r>
-        <w:t xml:space="preserve">excel file </w:t>
-      </w:r>
-      <w:r>
-        <w:t xml:space="preserve">almost </w:t>
-      </w:r>
-      <w:r>
-        <w:t>as mine…(sorry I am working on it)</w:t>
-      </w:r>
-    </w:p>
-    <w:p>
-      <w:pPr>
-        <w:pStyle w:val="ListParagraph"/>
-        <w:numPr>
-          <w:ilvl w:val="1"/>
-          <w:numId w:val="2"/>
-        </w:numPr>
-      </w:pPr>
-      <w:r>
-        <w:t xml:space="preserve">The only thing you are obligated to put to your excel file is a column containing </w:t>
-      </w:r>
-      <w:r>
-        <w:rPr>
-          <w:i/>
-        </w:rPr>
-        <w:t xml:space="preserve">amount of costs </w:t>
-      </w:r>
-      <w:r>
-        <w:t xml:space="preserve">and another containing the </w:t>
-      </w:r>
-      <w:r>
-        <w:rPr>
-          <w:i/>
-        </w:rPr>
-        <w:t>date.</w:t>
-      </w:r>
-    </w:p>
-    <w:p>
-      <w:pPr>
-        <w:pStyle w:val="ListParagraph"/>
-        <w:numPr>
-          <w:ilvl w:val="1"/>
-          <w:numId w:val="2"/>
-        </w:numPr>
-      </w:pPr>
-      <w:r>
-        <w:t xml:space="preserve">Run the </w:t>
-      </w:r>
-      <w:r>
-        <w:rPr>
-          <w:i/>
-        </w:rPr>
-        <w:t xml:space="preserve">server.js </w:t>
-      </w:r>
-      <w:r>
-        <w:t xml:space="preserve">with node.js to create the JsonFiles and so simple your site is running in the </w:t>
-      </w:r>
-      <w:r>
-        <w:rPr>
-          <w:i/>
-        </w:rPr>
-        <w:t xml:space="preserve">index.html </w:t>
-      </w:r>
-      <w:r>
-        <w:t>file</w:t>
-      </w:r>
     </w:p>
     <w:sectPr>
       <w:pgSz w:w="12240" w:h="15840"/>

</xml_diff>